<commit_message>
Engine Upgrade & v0.2.0
Pushed the engine to Unreal 4.25
Added the Basic UKW Set
New Moves Added
</commit_message>
<xml_diff>
--- a/Development Log.docx
+++ b/Development Log.docx
@@ -479,7 +479,15 @@
         </w:numPr>
       </w:pPr>
       <w:r>
-        <w:t xml:space="preserve">Issue where the camera wouldn’t render World Space objects correctly. </w:t>
+        <w:t xml:space="preserve">Issue where the camera </w:t>
+      </w:r>
+      <w:proofErr w:type="gramStart"/>
+      <w:r>
+        <w:t>wouldn’t</w:t>
+      </w:r>
+      <w:proofErr w:type="gramEnd"/>
+      <w:r>
+        <w:t xml:space="preserve"> render World Space objects correctly. </w:t>
       </w:r>
     </w:p>
     <w:p>
@@ -511,16 +519,7 @@
         <w:pStyle w:val="Heading1"/>
       </w:pPr>
       <w:r>
-        <w:t>Version 0.</w:t>
-      </w:r>
-      <w:r>
-        <w:t>2</w:t>
-      </w:r>
-      <w:r>
-        <w:t>.</w:t>
-      </w:r>
-      <w:r>
-        <w:t>0</w:t>
+        <w:t>Version 0.2.0</w:t>
       </w:r>
     </w:p>
     <w:p>
@@ -540,10 +539,61 @@
         </w:numPr>
       </w:pPr>
       <w:r>
-        <w:t>Moved to Unreal Engine 4</w:t>
-      </w:r>
-      <w:r>
-        <w:t xml:space="preserve"> using their CCG Toolkit for most of the game basics</w:t>
+        <w:t>Wrestler Cards</w:t>
+      </w:r>
+    </w:p>
+    <w:p>
+      <w:pPr>
+        <w:pStyle w:val="ListParagraph"/>
+        <w:numPr>
+          <w:ilvl w:val="0"/>
+          <w:numId w:val="2"/>
+        </w:numPr>
+      </w:pPr>
+      <w:r>
+        <w:t>New Wrestlers</w:t>
+      </w:r>
+      <w:r>
+        <w:t xml:space="preserve"> </w:t>
+      </w:r>
+      <w:r>
+        <w:t>[3]</w:t>
+      </w:r>
+    </w:p>
+    <w:p>
+      <w:pPr>
+        <w:pStyle w:val="ListParagraph"/>
+        <w:numPr>
+          <w:ilvl w:val="0"/>
+          <w:numId w:val="2"/>
+        </w:numPr>
+      </w:pPr>
+      <w:r>
+        <w:t>New Moves</w:t>
+      </w:r>
+      <w:r>
+        <w:t xml:space="preserve"> [</w:t>
+      </w:r>
+      <w:r>
+        <w:t>6</w:t>
+      </w:r>
+      <w:r>
+        <w:t>]</w:t>
+      </w:r>
+      <w:r>
+        <w:t xml:space="preserve"> </w:t>
+      </w:r>
+    </w:p>
+    <w:p>
+      <w:pPr>
+        <w:pStyle w:val="ListParagraph"/>
+        <w:numPr>
+          <w:ilvl w:val="0"/>
+          <w:numId w:val="2"/>
+        </w:numPr>
+      </w:pPr>
+      <w:r>
+        <w:t>New Basic Set</w:t>
       </w:r>
     </w:p>
     <w:p>
@@ -556,11 +606,52 @@
     </w:p>
     <w:p>
       <w:pPr>
+        <w:pStyle w:val="ListParagraph"/>
+        <w:numPr>
+          <w:ilvl w:val="0"/>
+          <w:numId w:val="2"/>
+        </w:numPr>
+      </w:pPr>
+      <w:r>
+        <w:t>Set not being recognised.</w:t>
+      </w:r>
+    </w:p>
+    <w:p>
+      <w:pPr>
+        <w:pStyle w:val="ListParagraph"/>
+        <w:numPr>
+          <w:ilvl w:val="0"/>
+          <w:numId w:val="2"/>
+        </w:numPr>
+      </w:pPr>
+      <w:r>
+        <w:t>Blueprint regarding sets.</w:t>
+      </w:r>
+    </w:p>
+    <w:p>
+      <w:pPr>
         <w:pStyle w:val="Heading2"/>
       </w:pPr>
       <w:r>
         <w:t>Changed</w:t>
       </w:r>
+    </w:p>
+    <w:p>
+      <w:pPr>
+        <w:pStyle w:val="ListParagraph"/>
+        <w:numPr>
+          <w:ilvl w:val="0"/>
+          <w:numId w:val="2"/>
+        </w:numPr>
+      </w:pPr>
+      <w:r>
+        <w:t xml:space="preserve">Moved to Unreal Engine 4 using their CCG Toolkit for most of the game </w:t>
+      </w:r>
+      <w:proofErr w:type="gramStart"/>
+      <w:r>
+        <w:t>basics</w:t>
+      </w:r>
+      <w:proofErr w:type="gramEnd"/>
     </w:p>
     <w:p/>
     <w:sectPr>

</xml_diff>